<commit_message>
fixes in the L4 documents
</commit_message>
<xml_diff>
--- a/Reports/L4/Problem_Analys.docx
+++ b/Reports/L4/Problem_Analys.docx
@@ -4,15 +4,856 @@
   <w:body>
     <w:p>
       <w:pPr>
+        <w:jc w:val="center"/>
+        <w:rPr>
+          <w:sz w:val="96"/>
+          <w:szCs w:val="96"/>
+          <w:lang w:val="en-GB"/>
+        </w:rPr>
+      </w:pPr>
+    </w:p>
+    <w:p>
+      <w:pPr>
+        <w:jc w:val="center"/>
+        <w:rPr>
+          <w:sz w:val="96"/>
+          <w:szCs w:val="96"/>
+          <w:lang w:val="en-GB"/>
+        </w:rPr>
+      </w:pPr>
+    </w:p>
+    <w:p>
+      <w:pPr>
+        <w:jc w:val="center"/>
+        <w:rPr>
+          <w:sz w:val="96"/>
+          <w:szCs w:val="96"/>
+          <w:lang w:val="en-GB"/>
+        </w:rPr>
+      </w:pPr>
+      <w:r>
+        <w:rPr>
+          <w:sz w:val="96"/>
+          <w:szCs w:val="96"/>
+          <w:lang w:val="en-GB"/>
+        </w:rPr>
+        <w:t xml:space="preserve">L4 </w:t>
+      </w:r>
+      <w:r>
+        <w:rPr>
+          <w:sz w:val="96"/>
+          <w:szCs w:val="96"/>
+          <w:lang w:val="en-GB"/>
+        </w:rPr>
+        <w:t xml:space="preserve">Post </w:t>
+      </w:r>
+      <w:r>
+        <w:rPr>
+          <w:sz w:val="96"/>
+          <w:szCs w:val="96"/>
+          <w:lang w:val="en-GB"/>
+        </w:rPr>
+        <w:t>mortem analysis</w:t>
+      </w:r>
+    </w:p>
+    <w:p>
+      <w:pPr>
+        <w:jc w:val="center"/>
+        <w:rPr>
+          <w:sz w:val="96"/>
+          <w:szCs w:val="96"/>
+          <w:lang w:val="en-GB"/>
+        </w:rPr>
+      </w:pPr>
+      <w:r>
+        <w:rPr>
+          <w:sz w:val="96"/>
+          <w:szCs w:val="96"/>
+          <w:lang w:val="en-GB"/>
+        </w:rPr>
+        <w:t>L.O.S.T</w:t>
+      </w:r>
+    </w:p>
+    <w:p>
+      <w:pPr>
+        <w:jc w:val="center"/>
+        <w:rPr>
+          <w:sz w:val="20"/>
+          <w:szCs w:val="20"/>
+          <w:lang w:val="en-GB"/>
+        </w:rPr>
+      </w:pPr>
+      <w:r>
+        <w:rPr>
+          <w:sz w:val="20"/>
+          <w:szCs w:val="20"/>
+          <w:lang w:val="en-GB"/>
+        </w:rPr>
+        <w:t>Logically Oriented Software Technology</w:t>
+      </w:r>
+    </w:p>
+    <w:p>
+      <w:pPr>
+        <w:jc w:val="center"/>
+        <w:rPr>
+          <w:sz w:val="20"/>
+          <w:szCs w:val="20"/>
+          <w:lang w:val="en-GB"/>
+        </w:rPr>
+      </w:pPr>
+    </w:p>
+    <w:p>
+      <w:pPr>
+        <w:rPr>
+          <w:sz w:val="20"/>
+          <w:szCs w:val="20"/>
+          <w:lang w:val="en-GB"/>
+        </w:rPr>
+      </w:pPr>
+    </w:p>
+    <w:p>
+      <w:pPr>
+        <w:rPr>
+          <w:sz w:val="20"/>
+          <w:szCs w:val="20"/>
+          <w:lang w:val="en-GB"/>
+        </w:rPr>
+      </w:pPr>
+    </w:p>
+    <w:p>
+      <w:pPr>
+        <w:rPr>
+          <w:sz w:val="20"/>
+          <w:szCs w:val="20"/>
+          <w:lang w:val="en-GB"/>
+        </w:rPr>
+      </w:pPr>
+    </w:p>
+    <w:p>
+      <w:pPr>
+        <w:rPr>
+          <w:sz w:val="20"/>
+          <w:szCs w:val="20"/>
+          <w:lang w:val="en-GB"/>
+        </w:rPr>
+      </w:pPr>
+    </w:p>
+    <w:p>
+      <w:pPr>
+        <w:rPr>
+          <w:sz w:val="20"/>
+          <w:szCs w:val="20"/>
+          <w:lang w:val="en-GB"/>
+        </w:rPr>
+      </w:pPr>
+    </w:p>
+    <w:p>
+      <w:pPr>
+        <w:rPr>
+          <w:sz w:val="20"/>
+          <w:szCs w:val="20"/>
+          <w:lang w:val="en-GB"/>
+        </w:rPr>
+      </w:pPr>
+    </w:p>
+    <w:p>
+      <w:pPr>
+        <w:rPr>
+          <w:sz w:val="20"/>
+          <w:szCs w:val="20"/>
+          <w:lang w:val="en-GB"/>
+        </w:rPr>
+      </w:pPr>
+    </w:p>
+    <w:p>
+      <w:pPr>
+        <w:rPr>
+          <w:sz w:val="20"/>
+          <w:szCs w:val="20"/>
+          <w:lang w:val="en-GB"/>
+        </w:rPr>
+      </w:pPr>
+    </w:p>
+    <w:p>
+      <w:pPr>
+        <w:pStyle w:val="Footer"/>
+      </w:pPr>
+      <w:r>
+        <w:t>Rasmus Tilljander - rati10@student.bth.se</w:t>
+      </w:r>
+    </w:p>
+    <w:p>
+      <w:pPr>
+        <w:pStyle w:val="Footer"/>
+      </w:pPr>
+      <w:r>
+        <w:t>Erik Hörlin - erhd10@student.bth.se</w:t>
+      </w:r>
+    </w:p>
+    <w:p>
+      <w:pPr>
+        <w:pStyle w:val="Footer"/>
+      </w:pPr>
+      <w:r>
+        <w:t>Calle Ketola - cake10@student.bth.se</w:t>
+      </w:r>
+    </w:p>
+    <w:p>
+      <w:pPr>
+        <w:pStyle w:val="Footer"/>
+      </w:pPr>
+      <w:r>
+        <w:t>Kim Hansson - kiha10@student.bth.se</w:t>
+      </w:r>
+    </w:p>
+    <w:p>
+      <w:pPr>
+        <w:pStyle w:val="Footer"/>
+      </w:pPr>
+    </w:p>
+    <w:p>
+      <w:pPr>
+        <w:pStyle w:val="Footer"/>
+      </w:pPr>
+    </w:p>
+    <w:p>
+      <w:pPr>
         <w:pStyle w:val="Heading2"/>
         <w:rPr>
-          <w:lang w:val="en-GB"/>
-        </w:rPr>
-      </w:pPr>
-      <w:r>
-        <w:rPr>
-          <w:lang w:val="en-GB"/>
-        </w:rPr>
+          <w:lang w:val="en-US"/>
+        </w:rPr>
+      </w:pPr>
+      <w:r>
+        <w:rPr>
+          <w:lang w:val="en-US"/>
+        </w:rPr>
+        <w:lastRenderedPageBreak/>
+        <w:t>Updated Architecture and UML diagrams</w:t>
+      </w:r>
+    </w:p>
+    <w:p>
+      <w:r>
+        <w:t>TODO: lägg till alla diagram här med korta beskrivni</w:t>
+      </w:r>
+      <w:r>
+        <w:t>ngar på de ändringar som gjorts(glöm ej state machine).</w:t>
+      </w:r>
+    </w:p>
+    <w:p>
+      <w:pPr>
+        <w:pStyle w:val="Heading2"/>
+        <w:rPr>
+          <w:lang w:val="en-US"/>
+        </w:rPr>
+      </w:pPr>
+      <w:r>
+        <w:rPr>
+          <w:lang w:val="en-US"/>
+        </w:rPr>
+        <w:t>Programming problems</w:t>
+      </w:r>
+    </w:p>
+    <w:p>
+      <w:pPr>
+        <w:rPr>
+          <w:lang w:val="en-US"/>
+        </w:rPr>
+      </w:pPr>
+      <w:r>
+        <w:rPr>
+          <w:rStyle w:val="Heading3Char"/>
+          <w:lang w:val="en-US"/>
+        </w:rPr>
+        <w:t>Referencedriver</w:t>
+      </w:r>
+    </w:p>
+    <w:p>
+      <w:pPr>
+        <w:rPr>
+          <w:rStyle w:val="Heading3Char"/>
+          <w:rFonts w:asciiTheme="minorHAnsi" w:eastAsiaTheme="minorEastAsia" w:hAnsiTheme="minorHAnsi" w:cstheme="minorBidi"/>
+          <w:b w:val="0"/>
+          <w:bCs w:val="0"/>
+          <w:color w:val="auto"/>
+          <w:lang w:val="en-US"/>
+        </w:rPr>
+      </w:pPr>
+      <w:r>
+        <w:rPr>
+          <w:lang w:val="en-US"/>
+        </w:rPr>
+        <w:t xml:space="preserve">At first we ran the project with the reference driver for instead of on the hardware in the computer which gave </w:t>
+      </w:r>
+      <w:r>
+        <w:rPr>
+          <w:lang w:val="en-US"/>
+        </w:rPr>
+        <w:t>u</w:t>
+      </w:r>
+      <w:r>
+        <w:rPr>
+          <w:lang w:val="en-US"/>
+        </w:rPr>
+        <w:t xml:space="preserve">s severe performance </w:t>
+      </w:r>
+      <w:r>
+        <w:rPr>
+          <w:lang w:val="en-US"/>
+        </w:rPr>
+        <w:t>issues. This was solved with the aid of a teacher who quickly pointed the error out for us. Once this was done it was easily solved.</w:t>
+      </w:r>
+    </w:p>
+    <w:p>
+      <w:pPr>
+        <w:rPr>
+          <w:lang w:val="en-US"/>
+        </w:rPr>
+      </w:pPr>
+      <w:r>
+        <w:rPr>
+          <w:rStyle w:val="Heading3Char"/>
+          <w:lang w:val="en-US"/>
+        </w:rPr>
+        <w:t>Billboarding</w:t>
+      </w:r>
+    </w:p>
+    <w:p>
+      <w:pPr>
+        <w:rPr>
+          <w:lang w:val="en-US"/>
+        </w:rPr>
+      </w:pPr>
+      <w:r>
+        <w:rPr>
+          <w:lang w:val="en-US"/>
+        </w:rPr>
+        <w:t xml:space="preserve">We could not manage to get the code example on the billboarding </w:t>
+      </w:r>
+      <w:r>
+        <w:rPr>
+          <w:lang w:val="en-US"/>
+        </w:rPr>
+        <w:t>technique to work in our code even though it worked flawlessly in the example. This was solved with some good ol' fashioned beating of the code.</w:t>
+      </w:r>
+    </w:p>
+    <w:p>
+      <w:pPr>
+        <w:rPr>
+          <w:lang w:val="en-US"/>
+        </w:rPr>
+      </w:pPr>
+      <w:r>
+        <w:rPr>
+          <w:rStyle w:val="Heading3Char"/>
+          <w:lang w:val="en-US"/>
+        </w:rPr>
+        <w:t>Camera</w:t>
+      </w:r>
+    </w:p>
+    <w:p>
+      <w:pPr>
+        <w:rPr>
+          <w:lang w:val="en-US"/>
+        </w:rPr>
+      </w:pPr>
+      <w:r>
+        <w:rPr>
+          <w:lang w:val="en-US"/>
+        </w:rPr>
+        <w:t>There were a lot of small implementation faults</w:t>
+      </w:r>
+      <w:r>
+        <w:rPr>
+          <w:lang w:val="en-US"/>
+        </w:rPr>
+        <w:t xml:space="preserve"> in our original camera. In the end the easiest solution was to reuse a different camera from a previous project with the aid class for taking raw mouse input.</w:t>
+      </w:r>
+    </w:p>
+    <w:p>
+      <w:pPr>
+        <w:pStyle w:val="Heading2"/>
+        <w:rPr>
+          <w:lang w:val="en-US"/>
+        </w:rPr>
+      </w:pPr>
+      <w:r>
+        <w:rPr>
+          <w:lang w:val="en-US"/>
+        </w:rPr>
+        <w:t>OOD-problem</w:t>
+      </w:r>
+      <w:r>
+        <w:rPr>
+          <w:lang w:val="en-US"/>
+        </w:rPr>
+        <w:t>s</w:t>
+      </w:r>
+    </w:p>
+    <w:p>
+      <w:pPr>
+        <w:pStyle w:val="Heading3"/>
+        <w:rPr>
+          <w:lang w:val="en-US"/>
+        </w:rPr>
+      </w:pPr>
+      <w:r>
+        <w:rPr>
+          <w:lang w:val="en-US"/>
+        </w:rPr>
+        <w:t>Singelton</w:t>
+      </w:r>
+      <w:r>
+        <w:rPr>
+          <w:lang w:val="en-US"/>
+        </w:rPr>
+        <w:t xml:space="preserve"> </w:t>
+      </w:r>
+      <w:r>
+        <w:rPr>
+          <w:lang w:val="en-US"/>
+        </w:rPr>
+        <w:t>implementation in observer patten:</w:t>
+      </w:r>
+    </w:p>
+    <w:p>
+      <w:pPr>
+        <w:rPr>
+          <w:lang w:val="en-US"/>
+        </w:rPr>
+      </w:pPr>
+      <w:r>
+        <w:rPr>
+          <w:lang w:val="en-US"/>
+        </w:rPr>
+        <w:t>At first we wanted to have our "screens" as singletons in our observer pattern</w:t>
+      </w:r>
+      <w:r>
+        <w:rPr>
+          <w:lang w:val="en-US"/>
+        </w:rPr>
+        <w:t>. This, however, did not work since we needed pointers to every screen. In the end we came to the conclusion that having singletons did not contribute in a positive way to our. Thus we discarded the entire idea of having them as singletons.</w:t>
+      </w:r>
+    </w:p>
+    <w:p>
+      <w:pPr>
+        <w:pStyle w:val="Heading2"/>
+        <w:rPr>
+          <w:lang w:val="en-US"/>
+        </w:rPr>
+      </w:pPr>
+      <w:r>
+        <w:rPr>
+          <w:lang w:val="en-US"/>
+        </w:rPr>
+        <w:t>Coding results</w:t>
+      </w:r>
+    </w:p>
+    <w:p>
+      <w:pPr>
+        <w:pStyle w:val="Heading3"/>
+        <w:rPr>
+          <w:lang w:val="en-US"/>
+        </w:rPr>
+      </w:pPr>
+      <w:r>
+        <w:rPr>
+          <w:lang w:val="en-US"/>
+        </w:rPr>
+        <w:t>Camera</w:t>
+      </w:r>
+    </w:p>
+    <w:p>
+      <w:pPr>
+        <w:rPr>
+          <w:lang w:val="en-US"/>
+        </w:rPr>
+      </w:pPr>
+      <w:r>
+        <w:rPr>
+          <w:lang w:val="en-US"/>
+        </w:rPr>
+        <w:t>The first person camera was finished and is working as intended  with no current bugs.</w:t>
+      </w:r>
+    </w:p>
+    <w:p>
+      <w:pPr>
+        <w:pStyle w:val="Heading3"/>
+        <w:rPr>
+          <w:lang w:val="en-US"/>
+        </w:rPr>
+      </w:pPr>
+      <w:r>
+        <w:rPr>
+          <w:lang w:val="en-US"/>
+        </w:rPr>
+        <w:t>Rendering components and Screen handler</w:t>
+      </w:r>
+    </w:p>
+    <w:p>
+      <w:pPr>
+        <w:rPr>
+          <w:lang w:val="en-US"/>
+        </w:rPr>
+      </w:pPr>
+      <w:r>
+        <w:rPr>
+          <w:lang w:val="en-US"/>
+        </w:rPr>
+        <w:t>The renderer for setting up a directX device and viewport is finished and can send these down to all parts that need them.</w:t>
+      </w:r>
+    </w:p>
+    <w:p>
+      <w:pPr>
+        <w:pStyle w:val="Heading3"/>
+        <w:rPr>
+          <w:lang w:val="en-US"/>
+        </w:rPr>
+      </w:pPr>
+      <w:r>
+        <w:rPr>
+          <w:lang w:val="en-US"/>
+        </w:rPr>
+        <w:t>Sound</w:t>
+      </w:r>
+    </w:p>
+    <w:p>
+      <w:pPr>
+        <w:rPr>
+          <w:lang w:val="en-US"/>
+        </w:rPr>
+      </w:pPr>
+      <w:r>
+        <w:rPr>
+          <w:lang w:val="en-US"/>
+        </w:rPr>
+        <w:t>We implemented 3d-sound from all objects as well as the two corners of the world that were specified in the assignment.</w:t>
+      </w:r>
+    </w:p>
+    <w:p>
+      <w:pPr>
+        <w:pStyle w:val="Heading3"/>
+        <w:rPr>
+          <w:lang w:val="en-US"/>
+        </w:rPr>
+      </w:pPr>
+      <w:r>
+        <w:rPr>
+          <w:lang w:val="en-US"/>
+        </w:rPr>
+        <w:t>Collision with objects</w:t>
+      </w:r>
+    </w:p>
+    <w:p>
+      <w:pPr>
+        <w:rPr>
+          <w:lang w:val="en-US"/>
+        </w:rPr>
+      </w:pPr>
+      <w:r>
+        <w:rPr>
+          <w:lang w:val="en-US"/>
+        </w:rPr>
+        <w:t>Collision with all game objects is working as intended without known bugs. The wall collision is not yet working because of the lack of a implemented quad-tree.</w:t>
+      </w:r>
+    </w:p>
+    <w:p>
+      <w:pPr>
+        <w:pStyle w:val="Heading3"/>
+        <w:rPr>
+          <w:lang w:val="en-US"/>
+        </w:rPr>
+      </w:pPr>
+      <w:r>
+        <w:rPr>
+          <w:lang w:val="en-US"/>
+        </w:rPr>
+        <w:lastRenderedPageBreak/>
+        <w:t>Enemy AI</w:t>
+      </w:r>
+    </w:p>
+    <w:p>
+      <w:pPr>
+        <w:rPr>
+          <w:lang w:val="en-US"/>
+        </w:rPr>
+      </w:pPr>
+      <w:r>
+        <w:rPr>
+          <w:lang w:val="en-US"/>
+        </w:rPr>
+        <w:t>The enemy AI is done and uses a waypoint system described by a state machine diagram further down in this document. It can be used to implement an limitless number of waypoints and movement patterns for the ghosts.</w:t>
+      </w:r>
+    </w:p>
+    <w:p>
+      <w:pPr>
+        <w:pStyle w:val="Heading3"/>
+        <w:rPr>
+          <w:lang w:val="en-US"/>
+        </w:rPr>
+      </w:pPr>
+      <w:r>
+        <w:rPr>
+          <w:lang w:val="en-US"/>
+        </w:rPr>
+        <w:t>Resource Handler</w:t>
+      </w:r>
+    </w:p>
+    <w:p>
+      <w:pPr>
+        <w:rPr>
+          <w:lang w:val="en-US"/>
+        </w:rPr>
+      </w:pPr>
+      <w:r>
+        <w:rPr>
+          <w:lang w:val="en-US"/>
+        </w:rPr>
+        <w:t>The resources handler is finished and can be used to load in the different textures used in the game.</w:t>
+      </w:r>
+    </w:p>
+    <w:p>
+      <w:pPr>
+        <w:pStyle w:val="Heading3"/>
+        <w:rPr>
+          <w:lang w:val="en-US"/>
+        </w:rPr>
+      </w:pPr>
+      <w:r>
+        <w:rPr>
+          <w:lang w:val="en-US"/>
+        </w:rPr>
+        <w:t>HUD</w:t>
+      </w:r>
+    </w:p>
+    <w:p>
+      <w:pPr>
+        <w:rPr>
+          <w:lang w:val="en-US"/>
+        </w:rPr>
+      </w:pPr>
+      <w:r>
+        <w:rPr>
+          <w:lang w:val="en-US"/>
+        </w:rPr>
+        <w:t>The games HUD was finished and displays the number of lives and the player score correctly.</w:t>
+      </w:r>
+    </w:p>
+    <w:p>
+      <w:pPr>
+        <w:pStyle w:val="Heading3"/>
+        <w:rPr>
+          <w:lang w:val="en-US"/>
+        </w:rPr>
+      </w:pPr>
+      <w:r>
+        <w:rPr>
+          <w:lang w:val="en-US"/>
+        </w:rPr>
+        <w:t>User Inputs</w:t>
+      </w:r>
+    </w:p>
+    <w:p>
+      <w:pPr>
+        <w:rPr>
+          <w:lang w:val="en-US"/>
+        </w:rPr>
+      </w:pPr>
+      <w:r>
+        <w:rPr>
+          <w:lang w:val="en-US"/>
+        </w:rPr>
+        <w:t>The user input class is finished and can handle input from the keyboard which then moves Pacman around the level.</w:t>
+      </w:r>
+    </w:p>
+    <w:p>
+      <w:pPr>
+        <w:pStyle w:val="Heading3"/>
+        <w:rPr>
+          <w:lang w:val="en-US"/>
+        </w:rPr>
+      </w:pPr>
+      <w:r>
+        <w:rPr>
+          <w:lang w:val="en-US"/>
+        </w:rPr>
+        <w:t>Score system</w:t>
+      </w:r>
+    </w:p>
+    <w:p>
+      <w:pPr>
+        <w:rPr>
+          <w:lang w:val="en-US"/>
+        </w:rPr>
+      </w:pPr>
+      <w:r>
+        <w:rPr>
+          <w:lang w:val="en-US"/>
+        </w:rPr>
+        <w:t>Score is given from eating candy and ghosts. The result is saved correctly and can be used in the different parts of the game.</w:t>
+      </w:r>
+    </w:p>
+    <w:p>
+      <w:pPr>
+        <w:pStyle w:val="Heading3"/>
+        <w:rPr>
+          <w:lang w:val="en-US"/>
+        </w:rPr>
+      </w:pPr>
+      <w:r>
+        <w:rPr>
+          <w:lang w:val="en-US"/>
+        </w:rPr>
+        <w:t>Simple world</w:t>
+      </w:r>
+    </w:p>
+    <w:p>
+      <w:pPr>
+        <w:rPr>
+          <w:lang w:val="en-US"/>
+        </w:rPr>
+      </w:pPr>
+      <w:r>
+        <w:rPr>
+          <w:lang w:val="en-US"/>
+        </w:rPr>
+        <w:t xml:space="preserve">A simple hard coded world has been </w:t>
+      </w:r>
+      <w:r>
+        <w:rPr>
+          <w:lang w:val="en-US"/>
+        </w:rPr>
+        <w:t>finished and can be rendered properly without fault.</w:t>
+      </w:r>
+    </w:p>
+    <w:p>
+      <w:pPr>
+        <w:pStyle w:val="Heading2"/>
+        <w:rPr>
+          <w:lang w:val="en-US"/>
+        </w:rPr>
+      </w:pPr>
+      <w:r>
+        <w:rPr>
+          <w:lang w:val="en-US"/>
+        </w:rPr>
+        <w:t>What we learned from this course</w:t>
+      </w:r>
+    </w:p>
+    <w:p>
+      <w:pPr>
+        <w:rPr>
+          <w:lang w:val="en-US"/>
+        </w:rPr>
+      </w:pPr>
+      <w:r>
+        <w:rPr>
+          <w:lang w:val="en-US"/>
+        </w:rPr>
+        <w:t xml:space="preserve">What we have learned is this: OOD is good at the start of a project but will never hold all the way through. </w:t>
+      </w:r>
+      <w:r>
+        <w:rPr>
+          <w:lang w:val="en-US"/>
+        </w:rPr>
+        <w:t xml:space="preserve">You have to be willing to make compromises along the way when writing code, otherwise project will become too time consuming or not cost efficient, in worst case it will end up not working at all. </w:t>
+      </w:r>
+    </w:p>
+    <w:p>
+      <w:pPr>
+        <w:rPr>
+          <w:lang w:val="en-US"/>
+        </w:rPr>
+      </w:pPr>
+      <w:r>
+        <w:rPr>
+          <w:lang w:val="en-US"/>
+        </w:rPr>
+        <w:t>We also learned that estimating work time is really REALLY hard.</w:t>
+      </w:r>
+    </w:p>
+    <w:p>
+      <w:pPr>
+        <w:rPr>
+          <w:lang w:val="en-US"/>
+        </w:rPr>
+      </w:pPr>
+      <w:r>
+        <w:rPr>
+          <w:lang w:val="en-US"/>
+        </w:rPr>
+        <w:t>And that anecdotes from the world of software development make for really good seminars.</w:t>
+      </w:r>
+    </w:p>
+    <w:p>
+      <w:pPr>
+        <w:pStyle w:val="Heading2"/>
+        <w:rPr>
+          <w:lang w:val="en-GB"/>
+        </w:rPr>
+      </w:pPr>
+    </w:p>
+    <w:p>
+      <w:pPr>
+        <w:rPr>
+          <w:lang w:val="en-GB"/>
+        </w:rPr>
+      </w:pPr>
+    </w:p>
+    <w:p>
+      <w:pPr>
+        <w:rPr>
+          <w:lang w:val="en-GB"/>
+        </w:rPr>
+      </w:pPr>
+    </w:p>
+    <w:p>
+      <w:pPr>
+        <w:rPr>
+          <w:lang w:val="en-GB"/>
+        </w:rPr>
+      </w:pPr>
+    </w:p>
+    <w:p>
+      <w:pPr>
+        <w:rPr>
+          <w:lang w:val="en-GB"/>
+        </w:rPr>
+      </w:pPr>
+    </w:p>
+    <w:p>
+      <w:pPr>
+        <w:rPr>
+          <w:lang w:val="en-GB"/>
+        </w:rPr>
+      </w:pPr>
+    </w:p>
+    <w:p>
+      <w:pPr>
+        <w:pStyle w:val="Heading2"/>
+        <w:rPr>
+          <w:lang w:val="en-GB"/>
+        </w:rPr>
+      </w:pPr>
+    </w:p>
+    <w:p>
+      <w:pPr>
+        <w:rPr>
+          <w:lang w:val="en-GB"/>
+        </w:rPr>
+      </w:pPr>
+    </w:p>
+    <w:p>
+      <w:pPr>
+        <w:pStyle w:val="Heading2"/>
+        <w:rPr>
+          <w:lang w:val="en-GB"/>
+        </w:rPr>
+      </w:pPr>
+      <w:r>
+        <w:rPr>
+          <w:lang w:val="en-GB"/>
+        </w:rPr>
+        <w:lastRenderedPageBreak/>
         <w:t>Summary of project progress</w:t>
       </w:r>
     </w:p>
@@ -51,6 +892,19 @@
     </w:p>
     <w:p>
       <w:pPr>
+        <w:rPr>
+          <w:lang w:val="en-GB"/>
+        </w:rPr>
+      </w:pPr>
+      <w:r>
+        <w:rPr>
+          <w:lang w:val="en-GB"/>
+        </w:rPr>
+        <w:t xml:space="preserve">There was only a single time that we actually fell behind on a task, which was during the L3 programming phase.  </w:t>
+      </w:r>
+    </w:p>
+    <w:p>
+      <w:pPr>
         <w:pStyle w:val="Heading3"/>
         <w:rPr>
           <w:lang w:val="en-GB"/>
@@ -106,7 +960,7 @@
         <w:rPr>
           <w:lang w:val="en-GB"/>
         </w:rPr>
-        <w:t xml:space="preserve"> Keep on rocking in the free world! We will evaluate our production metrics based on the following criteria:</w:t>
+        <w:t xml:space="preserve"> We will evaluate our production metrics based on the following criteria:</w:t>
       </w:r>
     </w:p>
     <w:p>
@@ -308,19 +1162,11 @@
           <w:lang w:val="en-GB"/>
         </w:rPr>
       </w:pPr>
-      <w:proofErr w:type="spellStart"/>
-      <w:r>
-        <w:rPr>
-          <w:lang w:val="en-GB"/>
-        </w:rPr>
-        <w:t>Pacman</w:t>
-      </w:r>
-      <w:proofErr w:type="spellEnd"/>
-      <w:r>
-        <w:rPr>
-          <w:lang w:val="en-GB"/>
-        </w:rPr>
-        <w:t xml:space="preserve"> has three lives, and he loses his life in a quite spectacular manner.</w:t>
+      <w:r>
+        <w:rPr>
+          <w:lang w:val="en-GB"/>
+        </w:rPr>
+        <w:t>Pacman has three lives, and he loses his life in a quite spectacular manner.</w:t>
       </w:r>
     </w:p>
     <w:p>
@@ -344,671 +1190,37 @@
     <w:p>
       <w:pPr>
         <w:pStyle w:val="Heading2"/>
+        <w:rPr>
+          <w:lang w:val="en-US"/>
+        </w:rPr>
       </w:pPr>
     </w:p>
     <w:p>
       <w:pPr>
         <w:pStyle w:val="Heading2"/>
-      </w:pPr>
-      <w:r>
-        <w:t>Programmeringsp</w:t>
-      </w:r>
-      <w:r>
-        <w:t>roblem</w:t>
-      </w:r>
-    </w:p>
-    <w:p>
-      <w:proofErr w:type="spellStart"/>
-      <w:r>
-        <w:rPr>
-          <w:rStyle w:val="Heading3Char"/>
-        </w:rPr>
-        <w:t>Referencedriver</w:t>
-      </w:r>
-      <w:proofErr w:type="spellEnd"/>
-    </w:p>
-    <w:p>
-      <w:pPr>
-        <w:rPr>
-          <w:lang w:val="en-US"/>
-        </w:rPr>
-      </w:pPr>
-      <w:r>
-        <w:rPr>
-          <w:lang w:val="en-US"/>
-        </w:rPr>
-        <w:t xml:space="preserve">At first we ran the project with the reference driver for instead of on the hardware in the computer which gave </w:t>
-      </w:r>
-      <w:r>
-        <w:rPr>
-          <w:lang w:val="en-US"/>
-        </w:rPr>
-        <w:t>u</w:t>
-      </w:r>
-      <w:r>
-        <w:rPr>
-          <w:lang w:val="en-US"/>
-        </w:rPr>
-        <w:t xml:space="preserve">s severe performance </w:t>
-      </w:r>
-      <w:r>
-        <w:rPr>
-          <w:lang w:val="en-US"/>
-        </w:rPr>
-        <w:t>issues. This was solved with the aid of a teacher.</w:t>
-      </w:r>
-    </w:p>
-    <w:p>
-      <w:pPr>
-        <w:rPr>
-          <w:rStyle w:val="Heading3Char"/>
-          <w:lang w:val="en-US"/>
-        </w:rPr>
-      </w:pPr>
-    </w:p>
-    <w:p>
-      <w:pPr>
-        <w:rPr>
-          <w:rStyle w:val="Heading3Char"/>
-          <w:lang w:val="en-US"/>
-        </w:rPr>
-      </w:pPr>
-    </w:p>
-    <w:p>
-      <w:pPr>
-        <w:rPr>
-          <w:lang w:val="en-US"/>
-        </w:rPr>
-      </w:pPr>
-      <w:proofErr w:type="spellStart"/>
-      <w:r>
-        <w:rPr>
-          <w:rStyle w:val="Heading3Char"/>
-          <w:lang w:val="en-US"/>
-        </w:rPr>
-        <w:lastRenderedPageBreak/>
-        <w:t>Billboarding</w:t>
-      </w:r>
-      <w:proofErr w:type="spellEnd"/>
-    </w:p>
-    <w:p>
-      <w:pPr>
-        <w:rPr>
-          <w:lang w:val="en-US"/>
-        </w:rPr>
-      </w:pPr>
-      <w:r>
-        <w:rPr>
-          <w:lang w:val="en-US"/>
-        </w:rPr>
-        <w:t xml:space="preserve">We could not manage to get the code example on the </w:t>
-      </w:r>
-      <w:proofErr w:type="spellStart"/>
-      <w:r>
-        <w:rPr>
-          <w:lang w:val="en-US"/>
-        </w:rPr>
-        <w:t>billboarding</w:t>
-      </w:r>
-      <w:proofErr w:type="spellEnd"/>
-      <w:r>
-        <w:rPr>
-          <w:lang w:val="en-US"/>
-        </w:rPr>
-        <w:t xml:space="preserve"> </w:t>
-      </w:r>
-      <w:r>
-        <w:rPr>
-          <w:lang w:val="en-US"/>
-        </w:rPr>
-        <w:t xml:space="preserve">technique to work in our code even though it worked flawlessly in the example. This was solved with some good </w:t>
-      </w:r>
-      <w:proofErr w:type="spellStart"/>
-      <w:r>
-        <w:rPr>
-          <w:lang w:val="en-US"/>
-        </w:rPr>
-        <w:t>ol</w:t>
-      </w:r>
-      <w:proofErr w:type="spellEnd"/>
-      <w:r>
-        <w:rPr>
-          <w:lang w:val="en-US"/>
-        </w:rPr>
-        <w:t>' fashioned beating of the code.</w:t>
-      </w:r>
-    </w:p>
-    <w:p>
-      <w:pPr>
-        <w:rPr>
-          <w:lang w:val="en-US"/>
-        </w:rPr>
-      </w:pPr>
-      <w:r>
-        <w:rPr>
-          <w:rStyle w:val="Heading3Char"/>
-          <w:lang w:val="en-US"/>
-        </w:rPr>
-        <w:t>Camera</w:t>
-      </w:r>
-    </w:p>
-    <w:p>
-      <w:pPr>
-        <w:rPr>
-          <w:lang w:val="en-US"/>
-        </w:rPr>
-      </w:pPr>
-      <w:r>
-        <w:rPr>
-          <w:lang w:val="en-US"/>
-        </w:rPr>
-        <w:t>There were a lot of small implementation faults</w:t>
-      </w:r>
-      <w:r>
-        <w:rPr>
-          <w:lang w:val="en-US"/>
-        </w:rPr>
-        <w:t xml:space="preserve"> in our original camera. In the end the easiest solution was to reuse a different camera from a previous project with the aid class for taking raw mouse input.</w:t>
-      </w:r>
+        <w:rPr>
+          <w:lang w:val="en-US"/>
+        </w:rPr>
+      </w:pPr>
+    </w:p>
+    <w:p>
+      <w:pPr>
+        <w:rPr>
+          <w:lang w:val="en-US"/>
+        </w:rPr>
+      </w:pPr>
     </w:p>
     <w:p>
       <w:pPr>
         <w:pStyle w:val="Heading2"/>
-      </w:pPr>
-      <w:proofErr w:type="spellStart"/>
-      <w:r>
-        <w:t>OOD</w:t>
-      </w:r>
-      <w:r>
-        <w:t>-p</w:t>
-      </w:r>
-      <w:r>
-        <w:t>roblem</w:t>
-      </w:r>
-      <w:proofErr w:type="spellEnd"/>
-    </w:p>
-    <w:p>
-      <w:pPr>
-        <w:pStyle w:val="Heading3"/>
-        <w:rPr>
-          <w:lang w:val="en-US"/>
-        </w:rPr>
-      </w:pPr>
-      <w:proofErr w:type="spellStart"/>
-      <w:r>
-        <w:rPr>
-          <w:lang w:val="en-US"/>
-        </w:rPr>
-        <w:t>Singelton</w:t>
-      </w:r>
-      <w:proofErr w:type="spellEnd"/>
-      <w:r>
-        <w:rPr>
-          <w:lang w:val="en-US"/>
-        </w:rPr>
-        <w:t xml:space="preserve"> </w:t>
-      </w:r>
-      <w:r>
-        <w:rPr>
-          <w:lang w:val="en-US"/>
-        </w:rPr>
-        <w:t>implementation i</w:t>
-      </w:r>
-      <w:r>
-        <w:rPr>
-          <w:lang w:val="en-US"/>
-        </w:rPr>
-        <w:t>n</w:t>
-      </w:r>
-      <w:r>
-        <w:rPr>
-          <w:lang w:val="en-US"/>
-        </w:rPr>
-        <w:t xml:space="preserve"> observer</w:t>
-      </w:r>
-      <w:r>
-        <w:rPr>
-          <w:lang w:val="en-US"/>
-        </w:rPr>
-        <w:t xml:space="preserve"> </w:t>
-      </w:r>
-      <w:proofErr w:type="spellStart"/>
-      <w:r>
-        <w:rPr>
-          <w:lang w:val="en-US"/>
-        </w:rPr>
-        <w:t>patten</w:t>
-      </w:r>
-      <w:proofErr w:type="spellEnd"/>
-      <w:r>
-        <w:rPr>
-          <w:lang w:val="en-US"/>
-        </w:rPr>
-        <w:t>:</w:t>
-      </w:r>
-    </w:p>
-    <w:p>
-      <w:pPr>
-        <w:rPr>
-          <w:lang w:val="en-US"/>
-        </w:rPr>
-      </w:pPr>
-      <w:r>
-        <w:rPr>
-          <w:lang w:val="en-US"/>
-        </w:rPr>
-        <w:t>At first we wanted to have our "screens" as singletons in our observer pattern</w:t>
-      </w:r>
-      <w:r>
-        <w:rPr>
-          <w:lang w:val="en-US"/>
-        </w:rPr>
-        <w:t>. This, however, did not work since we needed pointers to every screen. In the end we came to the conclusion that having singletons did not contribute in a positive way to our. Thus we discarded the entire idea of having them as singletons.</w:t>
-      </w:r>
-    </w:p>
-    <w:p>
-      <w:pPr>
-        <w:pStyle w:val="Heading2"/>
-      </w:pPr>
-      <w:r>
-        <w:t>Resultat i Kod</w:t>
-      </w:r>
-    </w:p>
-    <w:p>
-      <w:pPr>
-        <w:pStyle w:val="Heading3"/>
-      </w:pPr>
-      <w:r>
-        <w:t>Camera</w:t>
-      </w:r>
-    </w:p>
-    <w:p>
-      <w:pPr>
-        <w:rPr>
-          <w:lang w:val="en-US"/>
-        </w:rPr>
-      </w:pPr>
-      <w:r>
-        <w:rPr>
-          <w:lang w:val="en-US"/>
-        </w:rPr>
-        <w:t>The first person camera was finished and is working as intended  with no current bugs.</w:t>
-      </w:r>
-    </w:p>
-    <w:p>
-      <w:pPr>
-        <w:pStyle w:val="Heading3"/>
-      </w:pPr>
-      <w:r>
-        <w:t>R</w:t>
-      </w:r>
-      <w:r>
-        <w:t xml:space="preserve">endering </w:t>
-      </w:r>
-      <w:proofErr w:type="spellStart"/>
-      <w:r>
-        <w:t>components</w:t>
-      </w:r>
-      <w:proofErr w:type="spellEnd"/>
-      <w:r>
-        <w:t xml:space="preserve"> and Screen </w:t>
-      </w:r>
-      <w:proofErr w:type="spellStart"/>
-      <w:r>
-        <w:t>h</w:t>
-      </w:r>
-      <w:r>
-        <w:t>andler</w:t>
-      </w:r>
-      <w:proofErr w:type="spellEnd"/>
-    </w:p>
-    <w:p>
-      <w:pPr>
-        <w:rPr>
-          <w:lang w:val="en-US"/>
-        </w:rPr>
-      </w:pPr>
-      <w:r>
-        <w:rPr>
-          <w:lang w:val="en-US"/>
-        </w:rPr>
-        <w:t xml:space="preserve">The renderer for setting up a </w:t>
-      </w:r>
-      <w:proofErr w:type="spellStart"/>
-      <w:r>
-        <w:rPr>
-          <w:lang w:val="en-US"/>
-        </w:rPr>
-        <w:t>directX</w:t>
-      </w:r>
-      <w:proofErr w:type="spellEnd"/>
-      <w:r>
-        <w:rPr>
-          <w:lang w:val="en-US"/>
-        </w:rPr>
-        <w:t xml:space="preserve"> device and viewport is finished and can send these down to all parts that need them.</w:t>
-      </w:r>
-    </w:p>
-    <w:p>
-      <w:pPr>
-        <w:pStyle w:val="Heading3"/>
-        <w:rPr>
-          <w:lang w:val="en-US"/>
-        </w:rPr>
-      </w:pPr>
-      <w:r>
-        <w:rPr>
-          <w:lang w:val="en-US"/>
-        </w:rPr>
-        <w:t>Sound</w:t>
-      </w:r>
-    </w:p>
-    <w:p>
-      <w:pPr>
-        <w:rPr>
-          <w:lang w:val="en-US"/>
-        </w:rPr>
-      </w:pPr>
-      <w:r>
-        <w:rPr>
-          <w:lang w:val="en-US"/>
-        </w:rPr>
-        <w:t>We implemented 3d-sound from all objects as well as the two corners of the world that were specified in the assignment.</w:t>
-      </w:r>
-    </w:p>
-    <w:p>
-      <w:pPr>
-        <w:pStyle w:val="Heading3"/>
-        <w:rPr>
-          <w:lang w:val="en-US"/>
-        </w:rPr>
-      </w:pPr>
-      <w:r>
-        <w:rPr>
-          <w:lang w:val="en-US"/>
-        </w:rPr>
-        <w:t>Collision with objects</w:t>
-      </w:r>
-    </w:p>
-    <w:p>
-      <w:pPr>
-        <w:rPr>
-          <w:lang w:val="en-US"/>
-        </w:rPr>
-      </w:pPr>
-      <w:r>
-        <w:rPr>
-          <w:lang w:val="en-US"/>
-        </w:rPr>
-        <w:t>Collision with all game objects is working as intended without known bugs. The wall collision is not yet working because of the lack of a implemented quad-tree.</w:t>
-      </w:r>
-    </w:p>
-    <w:p>
-      <w:pPr>
-        <w:pStyle w:val="Heading3"/>
-        <w:rPr>
-          <w:lang w:val="en-US"/>
-        </w:rPr>
-      </w:pPr>
-      <w:r>
-        <w:rPr>
-          <w:lang w:val="en-US"/>
-        </w:rPr>
-        <w:t>Enemy AI</w:t>
-      </w:r>
-    </w:p>
-    <w:p>
-      <w:pPr>
-        <w:rPr>
-          <w:lang w:val="en-US"/>
-        </w:rPr>
-      </w:pPr>
-      <w:r>
-        <w:rPr>
-          <w:lang w:val="en-US"/>
-        </w:rPr>
-        <w:t>The enemy AI is done and uses a waypoint system described by a state machine diagram further down in this document. It can be used to implement an limitless number of waypoints and movement patterns for the ghosts.</w:t>
-      </w:r>
-    </w:p>
-    <w:p>
-      <w:pPr>
-        <w:pStyle w:val="Heading3"/>
-        <w:rPr>
-          <w:lang w:val="en-US"/>
-        </w:rPr>
-      </w:pPr>
-      <w:r>
-        <w:rPr>
-          <w:lang w:val="en-US"/>
-        </w:rPr>
-        <w:t>Resource</w:t>
-      </w:r>
-      <w:r>
-        <w:rPr>
-          <w:lang w:val="en-US"/>
-        </w:rPr>
-        <w:t xml:space="preserve"> Handler</w:t>
-      </w:r>
-    </w:p>
-    <w:p>
-      <w:pPr>
-        <w:rPr>
-          <w:lang w:val="en-US"/>
-        </w:rPr>
-      </w:pPr>
-      <w:r>
-        <w:rPr>
-          <w:lang w:val="en-US"/>
-        </w:rPr>
-        <w:t>The resources handler is finished and can be used to load in the different textures used in the game.</w:t>
-      </w:r>
-    </w:p>
-    <w:p>
-      <w:pPr>
-        <w:pStyle w:val="Heading3"/>
-        <w:rPr>
-          <w:lang w:val="en-US"/>
-        </w:rPr>
-      </w:pPr>
-      <w:r>
-        <w:rPr>
-          <w:lang w:val="en-US"/>
-        </w:rPr>
-        <w:t>HUD</w:t>
-      </w:r>
-    </w:p>
-    <w:p>
-      <w:pPr>
-        <w:rPr>
-          <w:lang w:val="en-US"/>
-        </w:rPr>
-      </w:pPr>
-      <w:r>
-        <w:rPr>
-          <w:lang w:val="en-US"/>
-        </w:rPr>
-        <w:t>The games HUD was finished and displays the number of lives and the player score correctly.</w:t>
-      </w:r>
-    </w:p>
-    <w:p>
-      <w:pPr>
-        <w:pStyle w:val="Heading3"/>
-        <w:rPr>
-          <w:lang w:val="en-US"/>
-        </w:rPr>
-      </w:pPr>
-      <w:r>
-        <w:rPr>
-          <w:lang w:val="en-US"/>
-        </w:rPr>
-        <w:lastRenderedPageBreak/>
-        <w:t>User Inputs</w:t>
-      </w:r>
-    </w:p>
-    <w:p>
-      <w:pPr>
-        <w:rPr>
-          <w:lang w:val="en-US"/>
-        </w:rPr>
-      </w:pPr>
-      <w:r>
-        <w:rPr>
-          <w:lang w:val="en-US"/>
-        </w:rPr>
-        <w:t xml:space="preserve">The user input class is finished and can handle input from the keyboard which then moves </w:t>
-      </w:r>
-      <w:proofErr w:type="spellStart"/>
-      <w:r>
-        <w:rPr>
-          <w:lang w:val="en-US"/>
-        </w:rPr>
-        <w:t>Pacman</w:t>
-      </w:r>
-      <w:proofErr w:type="spellEnd"/>
-      <w:r>
-        <w:rPr>
-          <w:lang w:val="en-US"/>
-        </w:rPr>
-        <w:t xml:space="preserve"> around the level.</w:t>
-      </w:r>
-    </w:p>
-    <w:p>
-      <w:pPr>
-        <w:pStyle w:val="Heading3"/>
-        <w:rPr>
-          <w:lang w:val="en-US"/>
-        </w:rPr>
-      </w:pPr>
-      <w:r>
-        <w:rPr>
-          <w:lang w:val="en-US"/>
-        </w:rPr>
-        <w:t>Score system</w:t>
-      </w:r>
-    </w:p>
-    <w:p>
-      <w:pPr>
-        <w:rPr>
-          <w:lang w:val="en-US"/>
-        </w:rPr>
-      </w:pPr>
-      <w:r>
-        <w:rPr>
-          <w:lang w:val="en-US"/>
-        </w:rPr>
-        <w:t>Score is given from eating candy and ghosts. The result is saved correctly and can be used in the different parts of the game.</w:t>
-      </w:r>
-    </w:p>
-    <w:p>
-      <w:pPr>
-        <w:pStyle w:val="Heading3"/>
-      </w:pPr>
-      <w:r>
-        <w:t>Simple world</w:t>
-      </w:r>
-    </w:p>
-    <w:p>
-      <w:pPr>
-        <w:rPr>
-          <w:lang w:val="en-US"/>
-        </w:rPr>
-      </w:pPr>
-      <w:r>
-        <w:rPr>
-          <w:lang w:val="en-US"/>
-        </w:rPr>
-        <w:t xml:space="preserve">A simple hard coded world has been </w:t>
-      </w:r>
-      <w:r>
-        <w:rPr>
-          <w:lang w:val="en-US"/>
-        </w:rPr>
-        <w:t>finished and can be rendered properly without fault.</w:t>
-      </w:r>
-    </w:p>
-    <w:p>
-      <w:pPr>
-        <w:pStyle w:val="Heading2"/>
-      </w:pPr>
-      <w:r>
-        <w:t>Resultat lärdomar</w:t>
-      </w:r>
-    </w:p>
-    <w:p>
-      <w:pPr>
-        <w:rPr>
-          <w:lang w:val="en-US"/>
-        </w:rPr>
-      </w:pPr>
-      <w:r>
-        <w:rPr>
-          <w:lang w:val="en-US"/>
-        </w:rPr>
-        <w:t xml:space="preserve">What we have learned is this: OOD is good at the start of a project but will never hold all the way through. </w:t>
-      </w:r>
-      <w:r>
-        <w:rPr>
-          <w:lang w:val="en-US"/>
-        </w:rPr>
-        <w:t xml:space="preserve">You have to be willing to make compromises along the way when writing code, otherwise project will become too time consuming or not cost efficient, in worst case it will end up not working at all. </w:t>
-      </w:r>
-    </w:p>
-    <w:p>
-      <w:pPr>
-        <w:rPr>
-          <w:lang w:val="en-US"/>
-        </w:rPr>
-      </w:pPr>
-      <w:r>
-        <w:rPr>
-          <w:lang w:val="en-US"/>
-        </w:rPr>
-        <w:t xml:space="preserve">We also learned that estimating work time is really </w:t>
-      </w:r>
-      <w:proofErr w:type="spellStart"/>
-      <w:r>
-        <w:rPr>
-          <w:lang w:val="en-US"/>
-        </w:rPr>
-        <w:t>REALLY</w:t>
-      </w:r>
-      <w:proofErr w:type="spellEnd"/>
-      <w:r>
-        <w:rPr>
-          <w:lang w:val="en-US"/>
-        </w:rPr>
-        <w:t xml:space="preserve"> hard.</w:t>
-      </w:r>
-    </w:p>
-    <w:p>
-      <w:pPr>
-        <w:rPr>
-          <w:lang w:val="en-US"/>
-        </w:rPr>
-      </w:pPr>
-      <w:r>
-        <w:rPr>
-          <w:lang w:val="en-US"/>
-        </w:rPr>
-        <w:t>And that anecdotes from the world of software development make for really good seminars.</w:t>
-      </w:r>
-    </w:p>
-    <w:p>
-      <w:pPr>
-        <w:rPr>
-          <w:lang w:val="en-US"/>
-        </w:rPr>
-      </w:pPr>
-    </w:p>
-    <w:p>
-      <w:pPr>
-        <w:pStyle w:val="Heading2"/>
         <w:rPr>
           <w:lang w:val="en-US"/>
         </w:rPr>
       </w:pPr>
     </w:p>
     <w:sectPr>
+      <w:headerReference w:type="default" r:id="rId8"/>
+      <w:footerReference w:type="default" r:id="rId9"/>
       <w:pgSz w:w="11906" w:h="16838"/>
       <w:pgMar w:top="1417" w:right="1417" w:bottom="1417" w:left="1417" w:header="708" w:footer="708" w:gutter="0"/>
       <w:cols w:space="708"/>
@@ -1016,6 +1228,93 @@
     </w:sectPr>
   </w:body>
 </w:document>
+</file>
+
+<file path=word/endnotes.xml><?xml version="1.0" encoding="utf-8"?>
+<w:endnotes xmlns:ve="http://schemas.openxmlformats.org/markup-compatibility/2006" xmlns:o="urn:schemas-microsoft-com:office:office" xmlns:r="http://schemas.openxmlformats.org/officeDocument/2006/relationships" xmlns:m="http://schemas.openxmlformats.org/officeDocument/2006/math" xmlns:v="urn:schemas-microsoft-com:vml" xmlns:wp="http://schemas.openxmlformats.org/drawingml/2006/wordprocessingDrawing" xmlns:w10="urn:schemas-microsoft-com:office:word" xmlns:w="http://schemas.openxmlformats.org/wordprocessingml/2006/main" xmlns:wne="http://schemas.microsoft.com/office/word/2006/wordml">
+  <w:endnote w:type="separator" w:id="0">
+    <w:p>
+      <w:pPr>
+        <w:spacing w:after="0" w:line="240" w:lineRule="auto"/>
+      </w:pPr>
+      <w:r>
+        <w:separator/>
+      </w:r>
+    </w:p>
+  </w:endnote>
+  <w:endnote w:type="continuationSeparator" w:id="1">
+    <w:p>
+      <w:pPr>
+        <w:spacing w:after="0" w:line="240" w:lineRule="auto"/>
+      </w:pPr>
+      <w:r>
+        <w:continuationSeparator/>
+      </w:r>
+    </w:p>
+  </w:endnote>
+</w:endnotes>
+</file>
+
+<file path=word/footer1.xml><?xml version="1.0" encoding="utf-8"?>
+<w:ftr xmlns:ve="http://schemas.openxmlformats.org/markup-compatibility/2006" xmlns:o="urn:schemas-microsoft-com:office:office" xmlns:r="http://schemas.openxmlformats.org/officeDocument/2006/relationships" xmlns:m="http://schemas.openxmlformats.org/officeDocument/2006/math" xmlns:v="urn:schemas-microsoft-com:vml" xmlns:wp="http://schemas.openxmlformats.org/drawingml/2006/wordprocessingDrawing" xmlns:w10="urn:schemas-microsoft-com:office:word" xmlns:w="http://schemas.openxmlformats.org/wordprocessingml/2006/main" xmlns:wne="http://schemas.microsoft.com/office/word/2006/wordml">
+  <w:p>
+    <w:pPr>
+      <w:pStyle w:val="Footer"/>
+    </w:pPr>
+    <w:r>
+      <w:t>12/05/25</w:t>
+    </w:r>
+  </w:p>
+  <w:p>
+    <w:pPr>
+      <w:pStyle w:val="Footer"/>
+    </w:pPr>
+  </w:p>
+</w:ftr>
+</file>
+
+<file path=word/footnotes.xml><?xml version="1.0" encoding="utf-8"?>
+<w:footnotes xmlns:ve="http://schemas.openxmlformats.org/markup-compatibility/2006" xmlns:o="urn:schemas-microsoft-com:office:office" xmlns:r="http://schemas.openxmlformats.org/officeDocument/2006/relationships" xmlns:m="http://schemas.openxmlformats.org/officeDocument/2006/math" xmlns:v="urn:schemas-microsoft-com:vml" xmlns:wp="http://schemas.openxmlformats.org/drawingml/2006/wordprocessingDrawing" xmlns:w10="urn:schemas-microsoft-com:office:word" xmlns:w="http://schemas.openxmlformats.org/wordprocessingml/2006/main" xmlns:wne="http://schemas.microsoft.com/office/word/2006/wordml">
+  <w:footnote w:type="separator" w:id="0">
+    <w:p>
+      <w:pPr>
+        <w:spacing w:after="0" w:line="240" w:lineRule="auto"/>
+      </w:pPr>
+      <w:r>
+        <w:separator/>
+      </w:r>
+    </w:p>
+  </w:footnote>
+  <w:footnote w:type="continuationSeparator" w:id="1">
+    <w:p>
+      <w:pPr>
+        <w:spacing w:after="0" w:line="240" w:lineRule="auto"/>
+      </w:pPr>
+      <w:r>
+        <w:continuationSeparator/>
+      </w:r>
+    </w:p>
+  </w:footnote>
+</w:footnotes>
+</file>
+
+<file path=word/header1.xml><?xml version="1.0" encoding="utf-8"?>
+<w:hdr xmlns:ve="http://schemas.openxmlformats.org/markup-compatibility/2006" xmlns:o="urn:schemas-microsoft-com:office:office" xmlns:r="http://schemas.openxmlformats.org/officeDocument/2006/relationships" xmlns:m="http://schemas.openxmlformats.org/officeDocument/2006/math" xmlns:v="urn:schemas-microsoft-com:vml" xmlns:wp="http://schemas.openxmlformats.org/drawingml/2006/wordprocessingDrawing" xmlns:w10="urn:schemas-microsoft-com:office:word" xmlns:w="http://schemas.openxmlformats.org/wordprocessingml/2006/main" xmlns:wne="http://schemas.microsoft.com/office/word/2006/wordml">
+  <w:p>
+    <w:pPr>
+      <w:pStyle w:val="Header"/>
+    </w:pPr>
+    <w:r>
+      <w:t xml:space="preserve">DV1435 L4 Post </w:t>
+    </w:r>
+    <w:r>
+      <w:t>mortem</w:t>
+    </w:r>
+    <w:r>
+      <w:t xml:space="preserve"> analysis</w:t>
+    </w:r>
+  </w:p>
+</w:hdr>
 </file>
 
 <file path=word/numbering.xml><?xml version="1.0" encoding="utf-8"?>
@@ -1644,6 +1943,52 @@
       <w:ind w:left="720"/>
       <w:contextualSpacing/>
     </w:pPr>
+  </w:style>
+  <w:style w:type="paragraph" w:styleId="Header">
+    <w:name w:val="header"/>
+    <w:basedOn w:val="Normal"/>
+    <w:link w:val="HeaderChar"/>
+    <w:uiPriority w:val="99"/>
+    <w:semiHidden/>
+    <w:unhideWhenUsed/>
+    <w:rsid w:val="001B076C"/>
+    <w:pPr>
+      <w:tabs>
+        <w:tab w:val="center" w:pos="4536"/>
+        <w:tab w:val="right" w:pos="9072"/>
+      </w:tabs>
+      <w:spacing w:after="0" w:line="240" w:lineRule="auto"/>
+    </w:pPr>
+  </w:style>
+  <w:style w:type="character" w:customStyle="1" w:styleId="HeaderChar">
+    <w:name w:val="Header Char"/>
+    <w:basedOn w:val="DefaultParagraphFont"/>
+    <w:link w:val="Header"/>
+    <w:uiPriority w:val="99"/>
+    <w:semiHidden/>
+    <w:rsid w:val="001B076C"/>
+  </w:style>
+  <w:style w:type="paragraph" w:styleId="Footer">
+    <w:name w:val="footer"/>
+    <w:basedOn w:val="Normal"/>
+    <w:link w:val="FooterChar"/>
+    <w:uiPriority w:val="99"/>
+    <w:unhideWhenUsed/>
+    <w:rsid w:val="001B076C"/>
+    <w:pPr>
+      <w:tabs>
+        <w:tab w:val="center" w:pos="4536"/>
+        <w:tab w:val="right" w:pos="9072"/>
+      </w:tabs>
+      <w:spacing w:after="0" w:line="240" w:lineRule="auto"/>
+    </w:pPr>
+  </w:style>
+  <w:style w:type="character" w:customStyle="1" w:styleId="FooterChar">
+    <w:name w:val="Footer Char"/>
+    <w:basedOn w:val="DefaultParagraphFont"/>
+    <w:link w:val="Footer"/>
+    <w:uiPriority w:val="99"/>
+    <w:rsid w:val="001B076C"/>
   </w:style>
 </w:styles>
 </file>

</xml_diff>